<commit_message>
Updating Cartoon and writing article
</commit_message>
<xml_diff>
--- a/Articles/2024/6-SASS-Or-SCSS/5-Nesting/No Images 5 Nesting.docx
+++ b/Articles/2024/6-SASS-Or-SCSS/5-Nesting/No Images 5 Nesting.docx
@@ -7,7 +7,10 @@
         <w:pStyle w:val="Title"/>
       </w:pPr>
       <w:r>
-        <w:t>4 Nesting</w:t>
+        <w:t>5</w:t>
+      </w:r>
+      <w:r>
+        <w:t xml:space="preserve"> Nesting</w:t>
       </w:r>
     </w:p>
     <w:p>
@@ -569,6 +572,7 @@
         </w:rPr>
         <w:t> </w:t>
       </w:r>
+      <w:proofErr w:type="gramStart"/>
       <w:r>
         <w:rPr>
           <w:rFonts w:ascii="Consolas" w:eastAsia="Times New Roman" w:hAnsi="Consolas" w:cs="Times New Roman"/>
@@ -581,7 +585,11 @@
         <w:t>.</w:t>
       </w:r>
       <w:r>
-        <w:t>main {</w:t>
+        <w:t>main</w:t>
+      </w:r>
+      <w:proofErr w:type="gramEnd"/>
+      <w:r>
+        <w:t xml:space="preserve"> {</w:t>
       </w:r>
     </w:p>
     <w:p>
@@ -660,6 +668,7 @@
       <w:r>
         <w:t xml:space="preserve">Back to the </w:t>
       </w:r>
+      <w:proofErr w:type="spellStart"/>
       <w:r>
         <w:rPr>
           <w:b/>
@@ -669,6 +678,7 @@
         </w:rPr>
         <w:t>main.SCSS</w:t>
       </w:r>
+      <w:proofErr w:type="spellEnd"/>
       <w:r>
         <w:rPr>
           <w:sz w:val="28"/>
@@ -682,8 +692,21 @@
     </w:p>
     <w:p>
       <w:r>
-        <w:t>When you nest, you can go inside of the rule that you just wrote for .main, and add these style properties to them. We want to target that paragraph in the html that we saw in the .main</w:t>
-      </w:r>
+        <w:t xml:space="preserve">When you nest, you can go inside of the rule that you just wrote </w:t>
+      </w:r>
+      <w:proofErr w:type="gramStart"/>
+      <w:r>
+        <w:t>for .main</w:t>
+      </w:r>
+      <w:proofErr w:type="gramEnd"/>
+      <w:r>
+        <w:t xml:space="preserve">, and add these style properties to them. We want to target that paragraph in the html that we saw in </w:t>
+      </w:r>
+      <w:proofErr w:type="gramStart"/>
+      <w:r>
+        <w:t>the .main</w:t>
+      </w:r>
+      <w:proofErr w:type="gramEnd"/>
       <w:r>
         <w:t xml:space="preserve"> rule.</w:t>
       </w:r>
@@ -692,8 +715,13 @@
       <w:pPr>
         <w:pStyle w:val="code"/>
       </w:pPr>
-      <w:r>
-        <w:t>.main {</w:t>
+      <w:proofErr w:type="gramStart"/>
+      <w:r>
+        <w:t>.main</w:t>
+      </w:r>
+      <w:proofErr w:type="gramEnd"/>
+      <w:r>
+        <w:t xml:space="preserve"> {</w:t>
       </w:r>
     </w:p>
     <w:p>
@@ -740,7 +768,23 @@
         <w:pStyle w:val="code"/>
       </w:pPr>
       <w:r>
-        <w:t>        font-weight:map-get($font-weights, bold);</w:t>
+        <w:t xml:space="preserve">        </w:t>
+      </w:r>
+      <w:proofErr w:type="spellStart"/>
+      <w:r>
+        <w:t>font-</w:t>
+      </w:r>
+      <w:proofErr w:type="gramStart"/>
+      <w:r>
+        <w:t>weight:map</w:t>
+      </w:r>
+      <w:proofErr w:type="gramEnd"/>
+      <w:r>
+        <w:t>-get</w:t>
+      </w:r>
+      <w:proofErr w:type="spellEnd"/>
+      <w:r>
+        <w:t>($font-weights, bold);</w:t>
       </w:r>
     </w:p>
     <w:p>
@@ -886,8 +930,13 @@
       <w:pPr>
         <w:pStyle w:val="code"/>
       </w:pPr>
-      <w:r>
-        <w:t>.main {</w:t>
+      <w:proofErr w:type="gramStart"/>
+      <w:r>
+        <w:t>.main</w:t>
+      </w:r>
+      <w:proofErr w:type="gramEnd"/>
+      <w:r>
+        <w:t xml:space="preserve"> {</w:t>
       </w:r>
     </w:p>
     <w:p>
@@ -921,20 +970,52 @@
         <w:pStyle w:val="code"/>
       </w:pPr>
       <w:r>
-        <w:t>    .main__p {</w:t>
-      </w:r>
-    </w:p>
-    <w:p>
-      <w:pPr>
-        <w:pStyle w:val="code"/>
-      </w:pPr>
-    </w:p>
-    <w:p>
-      <w:pPr>
-        <w:pStyle w:val="code"/>
-      </w:pPr>
-      <w:r>
-        <w:t>        font-weight:map-get($font-weights, bold);</w:t>
+        <w:t xml:space="preserve">    </w:t>
+      </w:r>
+      <w:proofErr w:type="gramStart"/>
+      <w:r>
+        <w:t>.</w:t>
+      </w:r>
+      <w:proofErr w:type="spellStart"/>
+      <w:r>
+        <w:t>main</w:t>
+      </w:r>
+      <w:proofErr w:type="gramEnd"/>
+      <w:r>
+        <w:t>__p</w:t>
+      </w:r>
+      <w:proofErr w:type="spellEnd"/>
+      <w:r>
+        <w:t xml:space="preserve"> {</w:t>
+      </w:r>
+    </w:p>
+    <w:p>
+      <w:pPr>
+        <w:pStyle w:val="code"/>
+      </w:pPr>
+    </w:p>
+    <w:p>
+      <w:pPr>
+        <w:pStyle w:val="code"/>
+      </w:pPr>
+      <w:r>
+        <w:t xml:space="preserve">        </w:t>
+      </w:r>
+      <w:proofErr w:type="spellStart"/>
+      <w:r>
+        <w:t>font-</w:t>
+      </w:r>
+      <w:proofErr w:type="gramStart"/>
+      <w:r>
+        <w:t>weight:map</w:t>
+      </w:r>
+      <w:proofErr w:type="gramEnd"/>
+      <w:r>
+        <w:t>-get</w:t>
+      </w:r>
+      <w:proofErr w:type="spellEnd"/>
+      <w:r>
+        <w:t>($font-weights, bold);</w:t>
       </w:r>
     </w:p>
     <w:p>
@@ -963,7 +1044,15 @@
         <w:t>Remember that with a class we also have to change it in the html to have a class attached to the paragraph.</w:t>
       </w:r>
       <w:r>
-        <w:t xml:space="preserve"> Add the class of main__p to your paragraph tag.</w:t>
+        <w:t xml:space="preserve"> Add the class of </w:t>
+      </w:r>
+      <w:proofErr w:type="spellStart"/>
+      <w:r>
+        <w:t>main__p</w:t>
+      </w:r>
+      <w:proofErr w:type="spellEnd"/>
+      <w:r>
+        <w:t xml:space="preserve"> to your paragraph tag.</w:t>
       </w:r>
     </w:p>
     <w:p>
@@ -1029,8 +1118,13 @@
         </w:rPr>
         <w:t> </w:t>
       </w:r>
-      <w:r>
-        <w:t>.main {</w:t>
+      <w:proofErr w:type="gramStart"/>
+      <w:r>
+        <w:t>.main</w:t>
+      </w:r>
+      <w:proofErr w:type="gramEnd"/>
+      <w:r>
+        <w:t xml:space="preserve"> {</w:t>
       </w:r>
     </w:p>
     <w:p>
@@ -1077,7 +1171,23 @@
         <w:pStyle w:val="code"/>
       </w:pPr>
       <w:r>
-        <w:t>        font-weight:map-get($font-weights, bold);</w:t>
+        <w:t xml:space="preserve">        </w:t>
+      </w:r>
+      <w:proofErr w:type="spellStart"/>
+      <w:r>
+        <w:t>font-</w:t>
+      </w:r>
+      <w:proofErr w:type="gramStart"/>
+      <w:r>
+        <w:t>weight:map</w:t>
+      </w:r>
+      <w:proofErr w:type="gramEnd"/>
+      <w:r>
+        <w:t>-get</w:t>
+      </w:r>
+      <w:proofErr w:type="spellEnd"/>
+      <w:r>
+        <w:t>($font-weights, bold);</w:t>
       </w:r>
     </w:p>
     <w:p>
@@ -1111,7 +1221,15 @@
         <w:pStyle w:val="code"/>
       </w:pPr>
       <w:r>
-        <w:t> .main {</w:t>
+        <w:t> </w:t>
+      </w:r>
+      <w:proofErr w:type="gramStart"/>
+      <w:r>
+        <w:t>.main</w:t>
+      </w:r>
+      <w:proofErr w:type="gramEnd"/>
+      <w:r>
+        <w:t xml:space="preserve"> {</w:t>
       </w:r>
     </w:p>
     <w:p>
@@ -1145,46 +1263,88 @@
         <w:pStyle w:val="code"/>
       </w:pPr>
       <w:r>
-        <w:t>    #{&amp;}__p {</w:t>
-      </w:r>
-    </w:p>
-    <w:p>
-      <w:pPr>
-        <w:pStyle w:val="code"/>
-      </w:pPr>
-    </w:p>
-    <w:p>
-      <w:pPr>
-        <w:pStyle w:val="code"/>
-      </w:pPr>
-      <w:r>
-        <w:t>        font-weight:map-get($font-weights, bold);</w:t>
-      </w:r>
-    </w:p>
-    <w:p>
-      <w:pPr>
-        <w:pStyle w:val="code"/>
-      </w:pPr>
-    </w:p>
-    <w:p>
-      <w:pPr>
-        <w:pStyle w:val="code"/>
-      </w:pPr>
-      <w:r>
-        <w:t>        &amp;:hover {</w:t>
-      </w:r>
-    </w:p>
-    <w:p>
-      <w:pPr>
-        <w:pStyle w:val="code"/>
-      </w:pPr>
-    </w:p>
-    <w:p>
-      <w:pPr>
-        <w:pStyle w:val="code"/>
-      </w:pPr>
-      <w:r>
-        <w:t>            color:chocolate;</w:t>
+        <w:t xml:space="preserve">    </w:t>
+      </w:r>
+      <w:proofErr w:type="gramStart"/>
+      <w:r>
+        <w:t>#{</w:t>
+      </w:r>
+      <w:proofErr w:type="gramEnd"/>
+      <w:r>
+        <w:t>&amp;}__p {</w:t>
+      </w:r>
+    </w:p>
+    <w:p>
+      <w:pPr>
+        <w:pStyle w:val="code"/>
+      </w:pPr>
+    </w:p>
+    <w:p>
+      <w:pPr>
+        <w:pStyle w:val="code"/>
+      </w:pPr>
+      <w:r>
+        <w:t xml:space="preserve">        </w:t>
+      </w:r>
+      <w:proofErr w:type="spellStart"/>
+      <w:r>
+        <w:t>font-</w:t>
+      </w:r>
+      <w:proofErr w:type="gramStart"/>
+      <w:r>
+        <w:t>weight:map</w:t>
+      </w:r>
+      <w:proofErr w:type="gramEnd"/>
+      <w:r>
+        <w:t>-get</w:t>
+      </w:r>
+      <w:proofErr w:type="spellEnd"/>
+      <w:r>
+        <w:t>($font-weights, bold);</w:t>
+      </w:r>
+    </w:p>
+    <w:p>
+      <w:pPr>
+        <w:pStyle w:val="code"/>
+      </w:pPr>
+    </w:p>
+    <w:p>
+      <w:pPr>
+        <w:pStyle w:val="code"/>
+      </w:pPr>
+      <w:r>
+        <w:t xml:space="preserve">        </w:t>
+      </w:r>
+      <w:proofErr w:type="gramStart"/>
+      <w:r>
+        <w:t>&amp;:hover</w:t>
+      </w:r>
+      <w:proofErr w:type="gramEnd"/>
+      <w:r>
+        <w:t xml:space="preserve"> {</w:t>
+      </w:r>
+    </w:p>
+    <w:p>
+      <w:pPr>
+        <w:pStyle w:val="code"/>
+      </w:pPr>
+    </w:p>
+    <w:p>
+      <w:pPr>
+        <w:pStyle w:val="code"/>
+      </w:pPr>
+      <w:r>
+        <w:t xml:space="preserve">            </w:t>
+      </w:r>
+      <w:proofErr w:type="spellStart"/>
+      <w:proofErr w:type="gramStart"/>
+      <w:r>
+        <w:t>color:chocolate</w:t>
+      </w:r>
+      <w:proofErr w:type="spellEnd"/>
+      <w:proofErr w:type="gramEnd"/>
+      <w:r>
+        <w:t>;</w:t>
       </w:r>
     </w:p>
     <w:p>

</xml_diff>